<commit_message>
update contracts update login uniform xml
</commit_message>
<xml_diff>
--- a/documents/任务书/18240125项伟伟 任务书.docx
+++ b/documents/任务书/18240125项伟伟 任务书.docx
@@ -268,18 +268,8 @@
                 <w:sz w:val="32"/>
                 <w:szCs w:val="32"/>
               </w:rPr>
-              <w:t>项伟</w:t>
-            </w:r>
-            <w:proofErr w:type="gramStart"/>
-            <w:r>
-              <w:rPr>
-                <w:rFonts w:ascii="楷体_GB2312" w:eastAsia="楷体_GB2312" w:hint="eastAsia"/>
-                <w:sz w:val="32"/>
-                <w:szCs w:val="32"/>
-              </w:rPr>
-              <w:t>伟</w:t>
-            </w:r>
-            <w:proofErr w:type="gramEnd"/>
+              <w:t>项伟伟</w:t>
+            </w:r>
           </w:p>
         </w:tc>
       </w:tr>
@@ -419,7 +409,7 @@
                           </pic:cNvPicPr>
                         </pic:nvPicPr>
                         <pic:blipFill>
-                          <a:blip r:embed="rId6">
+                          <a:blip r:embed="rId7">
                             <a:extLst>
                               <a:ext uri="{28A0092B-C50C-407E-A947-70E740481C1C}">
                                 <a14:useLocalDpi xmlns:a14="http://schemas.microsoft.com/office/drawing/2010/main" val="0"/>
@@ -484,7 +474,7 @@
                           <pic:cNvPicPr/>
                         </pic:nvPicPr>
                         <pic:blipFill>
-                          <a:blip r:embed="rId7"/>
+                          <a:blip r:embed="rId8"/>
                           <a:stretch>
                             <a:fillRect/>
                           </a:stretch>
@@ -738,7 +728,7 @@
                           </pic:cNvPicPr>
                         </pic:nvPicPr>
                         <pic:blipFill>
-                          <a:blip r:embed="rId8">
+                          <a:blip r:embed="rId9">
                             <a:extLst>
                               <a:ext uri="{28A0092B-C50C-407E-A947-70E740481C1C}">
                                 <a14:useLocalDpi xmlns:a14="http://schemas.microsoft.com/office/drawing/2010/main" val="0"/>
@@ -1624,23 +1614,7 @@
                 <w:rFonts w:ascii="宋体" w:hAnsi="宋体" w:hint="eastAsia"/>
                 <w:kern w:val="2"/>
               </w:rPr>
-              <w:t>6、深入了解</w:t>
-            </w:r>
-            <w:proofErr w:type="gramStart"/>
-            <w:r>
-              <w:rPr>
-                <w:rFonts w:ascii="宋体" w:hAnsi="宋体" w:hint="eastAsia"/>
-                <w:kern w:val="2"/>
-              </w:rPr>
-              <w:t>安卓系统</w:t>
-            </w:r>
-            <w:proofErr w:type="gramEnd"/>
-            <w:r>
-              <w:rPr>
-                <w:rFonts w:ascii="宋体" w:hAnsi="宋体" w:hint="eastAsia"/>
-                <w:kern w:val="2"/>
-              </w:rPr>
-              <w:t>特性，优化</w:t>
+              <w:t>6、深入了解安卓系统特性，优化</w:t>
             </w:r>
             <w:r>
               <w:rPr>
@@ -2110,23 +2084,7 @@
                 <w:rFonts w:hint="eastAsia"/>
                 <w:color w:val="000000"/>
               </w:rPr>
-              <w:t>、深入了解</w:t>
-            </w:r>
-            <w:proofErr w:type="gramStart"/>
-            <w:r>
-              <w:rPr>
-                <w:rFonts w:hint="eastAsia"/>
-                <w:color w:val="000000"/>
-              </w:rPr>
-              <w:t>安卓系统</w:t>
-            </w:r>
-            <w:proofErr w:type="gramEnd"/>
-            <w:r>
-              <w:rPr>
-                <w:rFonts w:hint="eastAsia"/>
-                <w:color w:val="000000"/>
-              </w:rPr>
-              <w:t>特性，优化</w:t>
+              <w:t>、深入了解安卓系统特性，优化</w:t>
             </w:r>
             <w:r>
               <w:rPr>
@@ -2372,21 +2330,12 @@
               </w:rPr>
               <w:t xml:space="preserve"> </w:t>
             </w:r>
-            <w:proofErr w:type="gramStart"/>
-            <w:r>
-              <w:rPr>
-                <w:rFonts w:ascii="宋体" w:hAnsi="宋体" w:hint="eastAsia"/>
-                <w:kern w:val="2"/>
-              </w:rPr>
-              <w:t>皮成</w:t>
-            </w:r>
-            <w:proofErr w:type="gramEnd"/>
-            <w:r>
-              <w:rPr>
-                <w:rFonts w:ascii="宋体" w:hAnsi="宋体" w:hint="eastAsia"/>
-                <w:kern w:val="2"/>
-              </w:rPr>
-              <w:t>.基于</w:t>
+            <w:r>
+              <w:rPr>
+                <w:rFonts w:ascii="宋体" w:hAnsi="宋体" w:hint="eastAsia"/>
+                <w:kern w:val="2"/>
+              </w:rPr>
+              <w:t>皮成.基于</w:t>
             </w:r>
             <w:r>
               <w:rPr>
@@ -2944,41 +2893,62 @@
               <w:ind w:leftChars="200" w:left="840" w:hangingChars="200" w:hanging="420"/>
               <w:jc w:val="left"/>
               <w:rPr>
-                <w:kern w:val="2"/>
-              </w:rPr>
-            </w:pPr>
-            <w:r>
-              <w:rPr>
                 <w:rFonts w:ascii="宋体" w:hAnsi="宋体"/>
                 <w:kern w:val="2"/>
               </w:rPr>
-              <w:t>[8]</w:t>
-            </w:r>
-            <w:r>
-              <w:rPr>
-                <w:kern w:val="2"/>
-              </w:rPr>
-              <w:t xml:space="preserve"> </w:t>
-            </w:r>
-            <w:r>
-              <w:rPr>
-                <w:kern w:val="2"/>
-              </w:rPr>
-              <w:t xml:space="preserve">Android Network Packet Monitoring &amp; Analysis Using Wireshark and </w:t>
-            </w:r>
-            <w:proofErr w:type="spellStart"/>
-            <w:r>
-              <w:rPr>
-                <w:kern w:val="2"/>
-              </w:rPr>
-              <w:t>Debookee</w:t>
-            </w:r>
-            <w:proofErr w:type="spellEnd"/>
-            <w:r>
-              <w:rPr>
-                <w:kern w:val="2"/>
-              </w:rPr>
-              <w:t xml:space="preserve"> [J] International Journal of Internet, Broadcasting and Communication,2016</w:t>
+            </w:pPr>
+            <w:r>
+              <w:rPr>
+                <w:rFonts w:ascii="宋体" w:hAnsi="宋体" w:hint="eastAsia"/>
+                <w:kern w:val="2"/>
+              </w:rPr>
+              <w:t>[</w:t>
+            </w:r>
+            <w:r>
+              <w:rPr>
+                <w:rFonts w:ascii="宋体" w:hAnsi="宋体"/>
+                <w:kern w:val="2"/>
+              </w:rPr>
+              <w:t xml:space="preserve">8] </w:t>
+            </w:r>
+            <w:r>
+              <w:rPr>
+                <w:rFonts w:ascii="宋体" w:hAnsi="宋体" w:hint="eastAsia"/>
+                <w:kern w:val="2"/>
+              </w:rPr>
+              <w:t>肖凯,张玉泉,陶智勇. 基于</w:t>
+            </w:r>
+            <w:r>
+              <w:rPr>
+                <w:kern w:val="2"/>
+              </w:rPr>
+              <w:t>Reactor</w:t>
+            </w:r>
+            <w:r>
+              <w:rPr>
+                <w:rFonts w:ascii="宋体" w:hAnsi="宋体" w:hint="eastAsia"/>
+                <w:kern w:val="2"/>
+              </w:rPr>
+              <w:t>模式的即时通信服务器的设计与实现[</w:t>
+            </w:r>
+            <w:r>
+              <w:rPr>
+                <w:kern w:val="2"/>
+              </w:rPr>
+              <w:t>J</w:t>
+            </w:r>
+            <w:r>
+              <w:rPr>
+                <w:rFonts w:ascii="宋体" w:hAnsi="宋体" w:hint="eastAsia"/>
+                <w:kern w:val="2"/>
+              </w:rPr>
+              <w:t>].信息技术,</w:t>
+            </w:r>
+            <w:r>
+              <w:rPr>
+                <w:kern w:val="2"/>
+              </w:rPr>
+              <w:t>2017(3):124-127,132. DOI:10.13274/j.cnki.hdzj.2017.03.031.</w:t>
             </w:r>
           </w:p>
           <w:p>
@@ -2988,76 +2958,91 @@
               <w:ind w:leftChars="200" w:left="840" w:hangingChars="200" w:hanging="420"/>
               <w:jc w:val="left"/>
               <w:rPr>
-                <w:color w:val="000000"/>
+                <w:kern w:val="2"/>
               </w:rPr>
             </w:pPr>
             <w:r>
               <w:rPr>
                 <w:rFonts w:ascii="宋体" w:hAnsi="宋体"/>
-              </w:rPr>
-              <w:t>[9]</w:t>
-            </w:r>
-            <w:r>
+                <w:kern w:val="2"/>
+              </w:rPr>
+              <w:t>[</w:t>
+            </w:r>
+            <w:r>
+              <w:rPr>
+                <w:rFonts w:ascii="宋体" w:hAnsi="宋体"/>
+                <w:kern w:val="2"/>
+              </w:rPr>
+              <w:t>9</w:t>
+            </w:r>
+            <w:r>
+              <w:rPr>
+                <w:rFonts w:ascii="宋体" w:hAnsi="宋体"/>
+                <w:kern w:val="2"/>
+              </w:rPr>
+              <w:t>]</w:t>
+            </w:r>
+            <w:r>
+              <w:rPr>
+                <w:kern w:val="2"/>
+              </w:rPr>
               <w:t xml:space="preserve"> </w:t>
             </w:r>
             <w:r>
-              <w:t xml:space="preserve">Arzt </w:t>
-            </w:r>
-            <w:proofErr w:type="spellStart"/>
-            <w:proofErr w:type="gramStart"/>
-            <w:r>
-              <w:t>S</w:t>
+              <w:rPr>
+                <w:kern w:val="2"/>
+              </w:rPr>
+              <w:t>Android Network Packet Monitoring &amp; Analysis Using Wireshark and Debookee [J] International Journal of Internet, Broadcasting and Communication,2016</w:t>
+            </w:r>
+          </w:p>
+          <w:p>
+            <w:pPr>
+              <w:pStyle w:val="p0"/>
+              <w:spacing w:line="360" w:lineRule="auto"/>
+              <w:ind w:leftChars="200" w:left="840" w:hangingChars="200" w:hanging="420"/>
+              <w:jc w:val="left"/>
+              <w:rPr>
+                <w:color w:val="000000"/>
+              </w:rPr>
+            </w:pPr>
+            <w:r>
+              <w:rPr>
+                <w:rFonts w:ascii="宋体" w:hAnsi="宋体"/>
+              </w:rPr>
+              <w:t>[</w:t>
+            </w:r>
+            <w:r>
+              <w:rPr>
+                <w:rFonts w:ascii="宋体" w:hAnsi="宋体"/>
+              </w:rPr>
+              <w:t>10</w:t>
+            </w:r>
+            <w:r>
+              <w:rPr>
+                <w:rFonts w:ascii="宋体" w:hAnsi="宋体"/>
+              </w:rPr>
+              <w:t>]</w:t>
+            </w:r>
+            <w:r>
+              <w:t>Arzt S</w:t>
             </w:r>
             <w:r>
               <w:t>,</w:t>
             </w:r>
             <w:r>
-              <w:t>Rasthofer</w:t>
-            </w:r>
-            <w:proofErr w:type="spellEnd"/>
-            <w:proofErr w:type="gramEnd"/>
-            <w:r>
-              <w:t xml:space="preserve"> </w:t>
-            </w:r>
-            <w:proofErr w:type="spellStart"/>
-            <w:r>
-              <w:t>S</w:t>
+              <w:t>Rasthofer S</w:t>
             </w:r>
             <w:r>
               <w:t>,</w:t>
             </w:r>
             <w:r>
-              <w:t>Fritz</w:t>
-            </w:r>
-            <w:proofErr w:type="spellEnd"/>
-            <w:r>
-              <w:t xml:space="preserve"> </w:t>
-            </w:r>
-            <w:proofErr w:type="spellStart"/>
-            <w:r>
-              <w:t>C</w:t>
+              <w:t>Fritz C</w:t>
             </w:r>
             <w:r>
               <w:t>,</w:t>
             </w:r>
             <w:r>
-              <w:t>et</w:t>
-            </w:r>
-            <w:proofErr w:type="spellEnd"/>
-            <w:r>
-              <w:t xml:space="preserve"> </w:t>
-            </w:r>
-            <w:proofErr w:type="spellStart"/>
-            <w:r>
-              <w:t>al.FlowDroid</w:t>
-            </w:r>
-            <w:proofErr w:type="spellEnd"/>
-            <w:r>
-              <w:t xml:space="preserve">: Precise </w:t>
-            </w:r>
-            <w:proofErr w:type="spellStart"/>
-            <w:r>
-              <w:t>Context</w:t>
+              <w:t>et al.FlowDroid: Precise Context</w:t>
             </w:r>
             <w:r>
               <w:t>,</w:t>
@@ -3075,27 +3060,7 @@
               <w:t>,</w:t>
             </w:r>
             <w:r>
-              <w:t>Object</w:t>
-            </w:r>
-            <w:proofErr w:type="spellEnd"/>
-            <w:r>
-              <w:t>-sensitive and Lifecycle-aware Taint Analysis for Android Apps[J].</w:t>
-            </w:r>
-            <w:proofErr w:type="spellStart"/>
-            <w:r>
-              <w:t>Acm</w:t>
-            </w:r>
-            <w:proofErr w:type="spellEnd"/>
-            <w:r>
-              <w:t xml:space="preserve"> </w:t>
-            </w:r>
-            <w:proofErr w:type="spellStart"/>
-            <w:r>
-              <w:t>Sigplan</w:t>
-            </w:r>
-            <w:proofErr w:type="spellEnd"/>
-            <w:r>
-              <w:t xml:space="preserve"> Notices</w:t>
+              <w:t>Object-sensitive and Lifecycle-aware Taint Analysis for Android Apps[J].Acm Sigplan Notices</w:t>
             </w:r>
             <w:r>
               <w:t>,</w:t>
@@ -3980,4 +3945,16 @@
     </a:ext>
   </a:extLst>
 </a:theme>
+</file>
+
+<file path=customXml/item1.xml><?xml version="1.0" encoding="utf-8"?>
+<b:Sources xmlns:b="http://schemas.openxmlformats.org/officeDocument/2006/bibliography" xmlns="http://schemas.openxmlformats.org/officeDocument/2006/bibliography" SelectedStyle="\APASixthEditionOfficeOnline.xsl" StyleName="APA" Version="6"/>
+</file>
+
+<file path=customXml/itemProps1.xml><?xml version="1.0" encoding="utf-8"?>
+<ds:datastoreItem xmlns:ds="http://schemas.openxmlformats.org/officeDocument/2006/customXml" ds:itemID="{9EA26474-34EF-4C47-A20C-4CD08E4968AC}">
+  <ds:schemaRefs>
+    <ds:schemaRef ds:uri="http://schemas.openxmlformats.org/officeDocument/2006/bibliography"/>
+  </ds:schemaRefs>
+</ds:datastoreItem>
 </file>
</xml_diff>

<commit_message>
add python server ignores
</commit_message>
<xml_diff>
--- a/documents/任务书/18240125项伟伟 任务书.docx
+++ b/documents/任务书/18240125项伟伟 任务书.docx
@@ -7,6 +7,7 @@
         <w:tabs>
           <w:tab w:val="left" w:pos="6870"/>
         </w:tabs>
+        <w:spacing w:line="300" w:lineRule="auto"/>
         <w:rPr>
           <w:color w:val="000000"/>
         </w:rPr>
@@ -17,6 +18,7 @@
         <w:tabs>
           <w:tab w:val="left" w:pos="6870"/>
         </w:tabs>
+        <w:spacing w:line="300" w:lineRule="auto"/>
         <w:jc w:val="center"/>
         <w:rPr>
           <w:rFonts w:ascii="黑体" w:eastAsia="黑体"/>
@@ -38,6 +40,7 @@
         <w:tabs>
           <w:tab w:val="left" w:pos="6870"/>
         </w:tabs>
+        <w:spacing w:line="300" w:lineRule="auto"/>
         <w:jc w:val="center"/>
         <w:rPr>
           <w:rFonts w:ascii="黑体" w:eastAsia="黑体"/>
@@ -59,6 +62,7 @@
         <w:tabs>
           <w:tab w:val="left" w:pos="6870"/>
         </w:tabs>
+        <w:spacing w:line="300" w:lineRule="auto"/>
         <w:jc w:val="center"/>
         <w:rPr>
           <w:rFonts w:ascii="黑体" w:eastAsia="黑体"/>
@@ -72,6 +76,7 @@
         <w:tabs>
           <w:tab w:val="left" w:pos="6870"/>
         </w:tabs>
+        <w:spacing w:line="300" w:lineRule="auto"/>
         <w:jc w:val="center"/>
         <w:rPr>
           <w:rFonts w:ascii="黑体" w:eastAsia="黑体"/>
@@ -113,6 +118,7 @@
               <w:tabs>
                 <w:tab w:val="left" w:pos="6870"/>
               </w:tabs>
+              <w:spacing w:line="300" w:lineRule="auto"/>
               <w:jc w:val="distribute"/>
               <w:rPr>
                 <w:rFonts w:ascii="楷体_GB2312" w:eastAsia="楷体_GB2312"/>
@@ -139,6 +145,7 @@
               <w:tabs>
                 <w:tab w:val="left" w:pos="6870"/>
               </w:tabs>
+              <w:spacing w:line="300" w:lineRule="auto"/>
               <w:jc w:val="center"/>
               <w:rPr>
                 <w:rFonts w:ascii="楷体_GB2312" w:eastAsia="楷体_GB2312"/>
@@ -171,6 +178,7 @@
               <w:tabs>
                 <w:tab w:val="left" w:pos="6870"/>
               </w:tabs>
+              <w:spacing w:line="300" w:lineRule="auto"/>
               <w:jc w:val="distribute"/>
               <w:rPr>
                 <w:rFonts w:ascii="楷体_GB2312" w:eastAsia="楷体_GB2312"/>
@@ -197,6 +205,7 @@
               <w:tabs>
                 <w:tab w:val="left" w:pos="6870"/>
               </w:tabs>
+              <w:spacing w:line="300" w:lineRule="auto"/>
               <w:jc w:val="center"/>
               <w:rPr>
                 <w:rFonts w:ascii="楷体_GB2312" w:eastAsia="楷体_GB2312"/>
@@ -229,6 +238,7 @@
               <w:tabs>
                 <w:tab w:val="left" w:pos="6870"/>
               </w:tabs>
+              <w:spacing w:line="300" w:lineRule="auto"/>
               <w:jc w:val="distribute"/>
               <w:rPr>
                 <w:rFonts w:ascii="楷体_GB2312" w:eastAsia="楷体_GB2312"/>
@@ -255,6 +265,7 @@
               <w:tabs>
                 <w:tab w:val="left" w:pos="6870"/>
               </w:tabs>
+              <w:spacing w:line="300" w:lineRule="auto"/>
               <w:jc w:val="center"/>
               <w:rPr>
                 <w:rFonts w:ascii="楷体_GB2312" w:eastAsia="楷体_GB2312"/>
@@ -268,8 +279,18 @@
                 <w:sz w:val="32"/>
                 <w:szCs w:val="32"/>
               </w:rPr>
-              <w:t>项伟伟</w:t>
-            </w:r>
+              <w:t>项伟</w:t>
+            </w:r>
+            <w:proofErr w:type="gramStart"/>
+            <w:r>
+              <w:rPr>
+                <w:rFonts w:ascii="楷体_GB2312" w:eastAsia="楷体_GB2312" w:hint="eastAsia"/>
+                <w:sz w:val="32"/>
+                <w:szCs w:val="32"/>
+              </w:rPr>
+              <w:t>伟</w:t>
+            </w:r>
+            <w:proofErr w:type="gramEnd"/>
           </w:p>
         </w:tc>
       </w:tr>
@@ -287,6 +308,7 @@
               <w:tabs>
                 <w:tab w:val="left" w:pos="6870"/>
               </w:tabs>
+              <w:spacing w:line="300" w:lineRule="auto"/>
               <w:jc w:val="distribute"/>
               <w:rPr>
                 <w:rFonts w:ascii="楷体_GB2312" w:eastAsia="楷体_GB2312"/>
@@ -313,6 +335,7 @@
               <w:tabs>
                 <w:tab w:val="left" w:pos="6870"/>
               </w:tabs>
+              <w:spacing w:line="300" w:lineRule="auto"/>
               <w:jc w:val="center"/>
               <w:rPr>
                 <w:rFonts w:ascii="楷体_GB2312" w:eastAsia="楷体_GB2312"/>
@@ -353,7 +376,7 @@
               <w:tabs>
                 <w:tab w:val="left" w:pos="6870"/>
               </w:tabs>
-              <w:spacing w:line="400" w:lineRule="exact"/>
+              <w:spacing w:line="300" w:lineRule="auto"/>
               <w:jc w:val="distribute"/>
               <w:rPr>
                 <w:rFonts w:ascii="楷体_GB2312" w:eastAsia="楷体_GB2312"/>
@@ -380,6 +403,7 @@
               <w:tabs>
                 <w:tab w:val="left" w:pos="6870"/>
               </w:tabs>
+              <w:spacing w:line="300" w:lineRule="auto"/>
               <w:jc w:val="center"/>
               <w:rPr>
                 <w:rFonts w:ascii="楷体_GB2312" w:eastAsia="楷体_GB2312"/>
@@ -511,7 +535,7 @@
               <w:tabs>
                 <w:tab w:val="left" w:pos="6870"/>
               </w:tabs>
-              <w:spacing w:line="400" w:lineRule="exact"/>
+              <w:spacing w:line="300" w:lineRule="auto"/>
               <w:jc w:val="distribute"/>
               <w:rPr>
                 <w:rFonts w:ascii="楷体_GB2312" w:eastAsia="楷体_GB2312"/>
@@ -538,6 +562,7 @@
               <w:tabs>
                 <w:tab w:val="left" w:pos="6870"/>
               </w:tabs>
+              <w:spacing w:line="300" w:lineRule="auto"/>
               <w:jc w:val="center"/>
               <w:rPr>
                 <w:rFonts w:ascii="楷体_GB2312" w:eastAsia="楷体_GB2312"/>
@@ -586,6 +611,7 @@
               <w:tabs>
                 <w:tab w:val="left" w:pos="6870"/>
               </w:tabs>
+              <w:spacing w:line="300" w:lineRule="auto"/>
               <w:jc w:val="distribute"/>
               <w:rPr>
                 <w:rFonts w:ascii="楷体_GB2312" w:eastAsia="楷体_GB2312"/>
@@ -612,6 +638,7 @@
               <w:tabs>
                 <w:tab w:val="left" w:pos="6870"/>
               </w:tabs>
+              <w:spacing w:line="300" w:lineRule="auto"/>
               <w:jc w:val="center"/>
               <w:rPr>
                 <w:rFonts w:ascii="楷体_GB2312" w:eastAsia="楷体_GB2312"/>
@@ -641,6 +668,7 @@
               <w:tabs>
                 <w:tab w:val="left" w:pos="6870"/>
               </w:tabs>
+              <w:spacing w:line="300" w:lineRule="auto"/>
               <w:jc w:val="center"/>
               <w:rPr>
                 <w:rFonts w:ascii="楷体_GB2312" w:eastAsia="楷体_GB2312"/>
@@ -673,6 +701,7 @@
               <w:tabs>
                 <w:tab w:val="left" w:pos="6870"/>
               </w:tabs>
+              <w:spacing w:line="300" w:lineRule="auto"/>
               <w:jc w:val="distribute"/>
               <w:rPr>
                 <w:rFonts w:ascii="楷体_GB2312" w:eastAsia="楷体_GB2312"/>
@@ -699,6 +728,7 @@
               <w:tabs>
                 <w:tab w:val="left" w:pos="6870"/>
               </w:tabs>
+              <w:spacing w:line="300" w:lineRule="auto"/>
               <w:jc w:val="center"/>
               <w:rPr>
                 <w:rFonts w:ascii="楷体_GB2312" w:eastAsia="楷体_GB2312"/>
@@ -776,6 +806,7 @@
               <w:tabs>
                 <w:tab w:val="left" w:pos="6870"/>
               </w:tabs>
+              <w:spacing w:line="300" w:lineRule="auto"/>
               <w:jc w:val="distribute"/>
               <w:rPr>
                 <w:rFonts w:ascii="楷体_GB2312" w:eastAsia="楷体_GB2312"/>
@@ -802,6 +833,7 @@
               <w:tabs>
                 <w:tab w:val="left" w:pos="6870"/>
               </w:tabs>
+              <w:spacing w:line="300" w:lineRule="auto"/>
               <w:jc w:val="center"/>
               <w:rPr>
                 <w:rFonts w:ascii="楷体_GB2312" w:eastAsia="楷体_GB2312"/>
@@ -826,6 +858,7 @@
               <w:tabs>
                 <w:tab w:val="left" w:pos="6870"/>
               </w:tabs>
+              <w:spacing w:line="300" w:lineRule="auto"/>
               <w:jc w:val="distribute"/>
               <w:rPr>
                 <w:rFonts w:ascii="楷体_GB2312" w:eastAsia="楷体_GB2312"/>
@@ -852,6 +885,7 @@
               <w:tabs>
                 <w:tab w:val="left" w:pos="6870"/>
               </w:tabs>
+              <w:spacing w:line="300" w:lineRule="auto"/>
               <w:jc w:val="center"/>
               <w:rPr>
                 <w:rFonts w:ascii="楷体_GB2312" w:eastAsia="楷体_GB2312"/>
@@ -924,6 +958,7 @@
         <w:tabs>
           <w:tab w:val="left" w:pos="6870"/>
         </w:tabs>
+        <w:spacing w:line="300" w:lineRule="auto"/>
         <w:ind w:firstLine="2160"/>
         <w:rPr>
           <w:rFonts w:ascii="黑体" w:eastAsia="黑体"/>
@@ -937,6 +972,7 @@
         <w:tabs>
           <w:tab w:val="left" w:pos="6870"/>
         </w:tabs>
+        <w:spacing w:line="300" w:lineRule="auto"/>
         <w:ind w:firstLine="2160"/>
         <w:rPr>
           <w:rFonts w:ascii="黑体" w:eastAsia="黑体"/>
@@ -950,6 +986,7 @@
         <w:tabs>
           <w:tab w:val="left" w:pos="6870"/>
         </w:tabs>
+        <w:spacing w:line="300" w:lineRule="auto"/>
         <w:ind w:firstLine="2160"/>
         <w:rPr>
           <w:rFonts w:ascii="黑体" w:eastAsia="黑体"/>
@@ -963,6 +1000,7 @@
         <w:tabs>
           <w:tab w:val="left" w:pos="6870"/>
         </w:tabs>
+        <w:spacing w:line="300" w:lineRule="auto"/>
         <w:ind w:firstLine="2160"/>
         <w:rPr>
           <w:rFonts w:ascii="黑体" w:eastAsia="黑体"/>
@@ -976,6 +1014,7 @@
         <w:tabs>
           <w:tab w:val="left" w:pos="6870"/>
         </w:tabs>
+        <w:spacing w:line="300" w:lineRule="auto"/>
         <w:ind w:firstLine="1950"/>
         <w:rPr>
           <w:color w:val="000000"/>
@@ -1022,6 +1061,7 @@
               <w:tabs>
                 <w:tab w:val="left" w:pos="6870"/>
               </w:tabs>
+              <w:spacing w:line="300" w:lineRule="auto"/>
               <w:jc w:val="center"/>
               <w:rPr>
                 <w:color w:val="000000"/>
@@ -1047,6 +1087,7 @@
               <w:tabs>
                 <w:tab w:val="left" w:pos="6870"/>
               </w:tabs>
+              <w:spacing w:line="300" w:lineRule="auto"/>
               <w:jc w:val="center"/>
               <w:rPr>
                 <w:color w:val="000000"/>
@@ -1095,6 +1136,7 @@
               <w:tabs>
                 <w:tab w:val="left" w:pos="6870"/>
               </w:tabs>
+              <w:spacing w:line="300" w:lineRule="auto"/>
               <w:jc w:val="center"/>
             </w:pPr>
             <w:r>
@@ -1115,6 +1157,7 @@
               <w:tabs>
                 <w:tab w:val="left" w:pos="6870"/>
               </w:tabs>
+              <w:spacing w:line="300" w:lineRule="auto"/>
               <w:jc w:val="center"/>
             </w:pPr>
             <w:r>
@@ -1138,6 +1181,7 @@
           </w:p>
           <w:p>
             <w:pPr>
+              <w:spacing w:line="300" w:lineRule="auto"/>
               <w:jc w:val="center"/>
             </w:pPr>
             <w:r>
@@ -1170,6 +1214,7 @@
               <w:tabs>
                 <w:tab w:val="left" w:pos="6870"/>
               </w:tabs>
+              <w:spacing w:line="300" w:lineRule="auto"/>
               <w:jc w:val="center"/>
             </w:pPr>
             <w:r>
@@ -1190,6 +1235,7 @@
               <w:tabs>
                 <w:tab w:val="left" w:pos="6870"/>
               </w:tabs>
+              <w:spacing w:line="300" w:lineRule="auto"/>
             </w:pPr>
             <w:r>
               <w:rPr>
@@ -1215,6 +1261,7 @@
               <w:tabs>
                 <w:tab w:val="left" w:pos="6870"/>
               </w:tabs>
+              <w:spacing w:line="300" w:lineRule="auto"/>
             </w:pPr>
             <w:r>
               <w:rPr>
@@ -1227,6 +1274,9 @@
                 <w:rFonts w:hint="eastAsia"/>
               </w:rPr>
               <w:t xml:space="preserve">      </w:t>
+            </w:r>
+            <w:r>
+              <w:t xml:space="preserve"> </w:t>
             </w:r>
             <w:r>
               <w:rPr>
@@ -1252,6 +1302,7 @@
               <w:tabs>
                 <w:tab w:val="left" w:pos="6870"/>
               </w:tabs>
+              <w:spacing w:line="300" w:lineRule="auto"/>
               <w:rPr>
                 <w:color w:val="000000"/>
               </w:rPr>
@@ -1274,7 +1325,7 @@
           <w:p>
             <w:pPr>
               <w:pStyle w:val="p0"/>
-              <w:spacing w:line="360" w:lineRule="auto"/>
+              <w:spacing w:line="300" w:lineRule="auto"/>
               <w:jc w:val="left"/>
               <w:rPr>
                 <w:rFonts w:ascii="宋体" w:hAnsi="宋体"/>
@@ -1301,7 +1352,7 @@
           <w:p>
             <w:pPr>
               <w:pStyle w:val="p0"/>
-              <w:spacing w:line="360" w:lineRule="auto"/>
+              <w:spacing w:line="300" w:lineRule="auto"/>
               <w:ind w:firstLine="420"/>
               <w:jc w:val="left"/>
               <w:rPr>
@@ -1353,7 +1404,7 @@
           <w:p>
             <w:pPr>
               <w:pStyle w:val="p0"/>
-              <w:spacing w:line="360" w:lineRule="auto"/>
+              <w:spacing w:line="300" w:lineRule="auto"/>
               <w:jc w:val="left"/>
               <w:rPr>
                 <w:rFonts w:ascii="宋体" w:hAnsi="宋体"/>
@@ -1375,7 +1426,7 @@
           <w:p>
             <w:pPr>
               <w:pStyle w:val="p0"/>
-              <w:spacing w:line="360" w:lineRule="auto"/>
+              <w:spacing w:line="300" w:lineRule="auto"/>
               <w:ind w:firstLineChars="200" w:firstLine="420"/>
               <w:jc w:val="left"/>
               <w:rPr>
@@ -1407,7 +1458,7 @@
           <w:p>
             <w:pPr>
               <w:pStyle w:val="p0"/>
-              <w:spacing w:line="360" w:lineRule="auto"/>
+              <w:spacing w:line="300" w:lineRule="auto"/>
               <w:ind w:firstLineChars="200" w:firstLine="420"/>
               <w:jc w:val="left"/>
               <w:rPr>
@@ -1492,7 +1543,7 @@
           <w:p>
             <w:pPr>
               <w:pStyle w:val="p0"/>
-              <w:spacing w:line="360" w:lineRule="auto"/>
+              <w:spacing w:line="300" w:lineRule="auto"/>
               <w:ind w:firstLineChars="200" w:firstLine="420"/>
               <w:jc w:val="left"/>
               <w:rPr>
@@ -1524,7 +1575,7 @@
           <w:p>
             <w:pPr>
               <w:pStyle w:val="p0"/>
-              <w:spacing w:line="360" w:lineRule="auto"/>
+              <w:spacing w:line="300" w:lineRule="auto"/>
               <w:ind w:firstLineChars="200" w:firstLine="420"/>
               <w:jc w:val="left"/>
               <w:rPr>
@@ -1569,7 +1620,7 @@
           <w:p>
             <w:pPr>
               <w:pStyle w:val="p0"/>
-              <w:spacing w:line="360" w:lineRule="auto"/>
+              <w:spacing w:line="300" w:lineRule="auto"/>
               <w:ind w:firstLineChars="200" w:firstLine="420"/>
               <w:jc w:val="left"/>
               <w:rPr>
@@ -1601,7 +1652,7 @@
           <w:p>
             <w:pPr>
               <w:pStyle w:val="p0"/>
-              <w:spacing w:line="360" w:lineRule="auto"/>
+              <w:spacing w:line="300" w:lineRule="auto"/>
               <w:ind w:firstLineChars="200" w:firstLine="420"/>
               <w:jc w:val="left"/>
               <w:rPr>
@@ -1614,7 +1665,23 @@
                 <w:rFonts w:ascii="宋体" w:hAnsi="宋体" w:hint="eastAsia"/>
                 <w:kern w:val="2"/>
               </w:rPr>
-              <w:t>6、深入了解安卓系统特性，优化</w:t>
+              <w:t>6、深入了解</w:t>
+            </w:r>
+            <w:proofErr w:type="gramStart"/>
+            <w:r>
+              <w:rPr>
+                <w:rFonts w:ascii="宋体" w:hAnsi="宋体" w:hint="eastAsia"/>
+                <w:kern w:val="2"/>
+              </w:rPr>
+              <w:t>安卓系统</w:t>
+            </w:r>
+            <w:proofErr w:type="gramEnd"/>
+            <w:r>
+              <w:rPr>
+                <w:rFonts w:ascii="宋体" w:hAnsi="宋体" w:hint="eastAsia"/>
+                <w:kern w:val="2"/>
+              </w:rPr>
+              <w:t>特性，优化</w:t>
             </w:r>
             <w:r>
               <w:rPr>
@@ -1646,7 +1713,7 @@
           <w:p>
             <w:pPr>
               <w:pStyle w:val="p0"/>
-              <w:spacing w:line="360" w:lineRule="auto"/>
+              <w:spacing w:line="300" w:lineRule="auto"/>
               <w:jc w:val="left"/>
               <w:rPr>
                 <w:rFonts w:ascii="宋体" w:hAnsi="宋体"/>
@@ -1668,7 +1735,7 @@
           <w:p>
             <w:pPr>
               <w:pStyle w:val="p0"/>
-              <w:spacing w:line="360" w:lineRule="auto"/>
+              <w:spacing w:line="300" w:lineRule="auto"/>
               <w:ind w:firstLineChars="200" w:firstLine="420"/>
               <w:jc w:val="left"/>
               <w:rPr>
@@ -1714,7 +1781,7 @@
           <w:p>
             <w:pPr>
               <w:pStyle w:val="p0"/>
-              <w:spacing w:line="360" w:lineRule="auto"/>
+              <w:spacing w:line="300" w:lineRule="auto"/>
               <w:ind w:firstLineChars="200" w:firstLine="420"/>
               <w:jc w:val="left"/>
               <w:rPr>
@@ -1753,6 +1820,7 @@
               <w:tabs>
                 <w:tab w:val="left" w:pos="6870"/>
               </w:tabs>
+              <w:spacing w:line="300" w:lineRule="auto"/>
               <w:rPr>
                 <w:color w:val="000000"/>
               </w:rPr>
@@ -1775,7 +1843,7 @@
           <w:p>
             <w:pPr>
               <w:pStyle w:val="p0"/>
-              <w:spacing w:line="360" w:lineRule="auto"/>
+              <w:spacing w:line="300" w:lineRule="auto"/>
               <w:jc w:val="left"/>
               <w:rPr>
                 <w:rFonts w:ascii="宋体" w:hAnsi="宋体"/>
@@ -1797,7 +1865,7 @@
           <w:p>
             <w:pPr>
               <w:pStyle w:val="p0"/>
-              <w:spacing w:line="360" w:lineRule="auto"/>
+              <w:spacing w:line="300" w:lineRule="auto"/>
               <w:ind w:firstLineChars="200" w:firstLine="420"/>
               <w:jc w:val="left"/>
               <w:rPr>
@@ -1841,7 +1909,7 @@
           <w:p>
             <w:pPr>
               <w:pStyle w:val="p0"/>
-              <w:spacing w:line="360" w:lineRule="auto"/>
+              <w:spacing w:line="300" w:lineRule="auto"/>
               <w:ind w:firstLineChars="200" w:firstLine="420"/>
               <w:jc w:val="left"/>
               <w:rPr>
@@ -1948,7 +2016,7 @@
           <w:p>
             <w:pPr>
               <w:pStyle w:val="p0"/>
-              <w:spacing w:line="360" w:lineRule="auto"/>
+              <w:spacing w:line="300" w:lineRule="auto"/>
               <w:ind w:firstLineChars="200" w:firstLine="420"/>
               <w:jc w:val="left"/>
               <w:rPr>
@@ -2000,7 +2068,7 @@
           <w:p>
             <w:pPr>
               <w:pStyle w:val="p0"/>
-              <w:spacing w:line="360" w:lineRule="auto"/>
+              <w:spacing w:line="300" w:lineRule="auto"/>
               <w:ind w:firstLineChars="200" w:firstLine="420"/>
               <w:jc w:val="left"/>
               <w:rPr>
@@ -2065,7 +2133,7 @@
           <w:p>
             <w:pPr>
               <w:pStyle w:val="p0"/>
-              <w:spacing w:line="360" w:lineRule="auto"/>
+              <w:spacing w:line="300" w:lineRule="auto"/>
               <w:ind w:firstLineChars="200" w:firstLine="420"/>
               <w:jc w:val="left"/>
               <w:rPr>
@@ -2084,7 +2152,23 @@
                 <w:rFonts w:hint="eastAsia"/>
                 <w:color w:val="000000"/>
               </w:rPr>
-              <w:t>、深入了解安卓系统特性，优化</w:t>
+              <w:t>、深入了解</w:t>
+            </w:r>
+            <w:proofErr w:type="gramStart"/>
+            <w:r>
+              <w:rPr>
+                <w:rFonts w:hint="eastAsia"/>
+                <w:color w:val="000000"/>
+              </w:rPr>
+              <w:t>安卓系统</w:t>
+            </w:r>
+            <w:proofErr w:type="gramEnd"/>
+            <w:r>
+              <w:rPr>
+                <w:rFonts w:hint="eastAsia"/>
+                <w:color w:val="000000"/>
+              </w:rPr>
+              <w:t>特性，优化</w:t>
             </w:r>
             <w:r>
               <w:rPr>
@@ -2144,7 +2228,7 @@
           <w:p>
             <w:pPr>
               <w:pStyle w:val="p0"/>
-              <w:spacing w:line="360" w:lineRule="auto"/>
+              <w:spacing w:line="300" w:lineRule="auto"/>
               <w:ind w:firstLineChars="200" w:firstLine="420"/>
               <w:jc w:val="left"/>
               <w:rPr>
@@ -2156,7 +2240,6 @@
                 <w:rFonts w:hint="eastAsia"/>
                 <w:color w:val="000000"/>
               </w:rPr>
-              <w:lastRenderedPageBreak/>
               <w:t>6</w:t>
             </w:r>
             <w:r>
@@ -2197,7 +2280,7 @@
           <w:p>
             <w:pPr>
               <w:pStyle w:val="p0"/>
-              <w:spacing w:line="360" w:lineRule="auto"/>
+              <w:spacing w:line="300" w:lineRule="auto"/>
               <w:ind w:firstLineChars="200" w:firstLine="420"/>
               <w:jc w:val="left"/>
               <w:rPr>
@@ -2263,6 +2346,7 @@
               <w:tabs>
                 <w:tab w:val="left" w:pos="6870"/>
               </w:tabs>
+              <w:spacing w:line="300" w:lineRule="auto"/>
               <w:rPr>
                 <w:color w:val="000000"/>
               </w:rPr>
@@ -2286,7 +2370,7 @@
           <w:p>
             <w:pPr>
               <w:pStyle w:val="p0"/>
-              <w:spacing w:line="360" w:lineRule="auto"/>
+              <w:spacing w:line="300" w:lineRule="auto"/>
               <w:jc w:val="left"/>
               <w:rPr>
                 <w:rFonts w:ascii="宋体" w:hAnsi="宋体"/>
@@ -2308,7 +2392,7 @@
           <w:p>
             <w:pPr>
               <w:pStyle w:val="p0"/>
-              <w:spacing w:line="360" w:lineRule="auto"/>
+              <w:spacing w:line="300" w:lineRule="auto"/>
               <w:ind w:leftChars="200" w:left="840" w:hangingChars="200" w:hanging="420"/>
               <w:jc w:val="left"/>
               <w:rPr>
@@ -2330,12 +2414,21 @@
               </w:rPr>
               <w:t xml:space="preserve"> </w:t>
             </w:r>
-            <w:r>
-              <w:rPr>
-                <w:rFonts w:ascii="宋体" w:hAnsi="宋体" w:hint="eastAsia"/>
-                <w:kern w:val="2"/>
-              </w:rPr>
-              <w:t>皮成.基于</w:t>
+            <w:proofErr w:type="gramStart"/>
+            <w:r>
+              <w:rPr>
+                <w:rFonts w:ascii="宋体" w:hAnsi="宋体" w:hint="eastAsia"/>
+                <w:kern w:val="2"/>
+              </w:rPr>
+              <w:t>皮成</w:t>
+            </w:r>
+            <w:proofErr w:type="gramEnd"/>
+            <w:r>
+              <w:rPr>
+                <w:rFonts w:ascii="宋体" w:hAnsi="宋体" w:hint="eastAsia"/>
+                <w:kern w:val="2"/>
+              </w:rPr>
+              <w:t>.基于</w:t>
             </w:r>
             <w:r>
               <w:rPr>
@@ -2354,7 +2447,7 @@
           <w:p>
             <w:pPr>
               <w:pStyle w:val="p0"/>
-              <w:spacing w:line="360" w:lineRule="auto"/>
+              <w:spacing w:line="300" w:lineRule="auto"/>
               <w:ind w:leftChars="200" w:left="840" w:hangingChars="200" w:hanging="420"/>
               <w:jc w:val="left"/>
               <w:rPr>
@@ -2400,7 +2493,7 @@
           <w:p>
             <w:pPr>
               <w:pStyle w:val="p0"/>
-              <w:spacing w:line="360" w:lineRule="auto"/>
+              <w:spacing w:line="300" w:lineRule="auto"/>
               <w:ind w:leftChars="200" w:left="840" w:hangingChars="200" w:hanging="420"/>
               <w:jc w:val="left"/>
               <w:rPr>
@@ -2468,7 +2561,7 @@
           <w:p>
             <w:pPr>
               <w:pStyle w:val="p0"/>
-              <w:spacing w:line="360" w:lineRule="auto"/>
+              <w:spacing w:line="300" w:lineRule="auto"/>
               <w:ind w:leftChars="200" w:left="840" w:hangingChars="200" w:hanging="420"/>
               <w:jc w:val="left"/>
               <w:rPr>
@@ -2528,7 +2621,7 @@
           <w:p>
             <w:pPr>
               <w:pStyle w:val="p0"/>
-              <w:spacing w:line="360" w:lineRule="auto"/>
+              <w:spacing w:line="300" w:lineRule="auto"/>
               <w:ind w:leftChars="200" w:left="840" w:hangingChars="200" w:hanging="420"/>
               <w:jc w:val="left"/>
               <w:rPr>
@@ -2672,7 +2765,7 @@
           <w:p>
             <w:pPr>
               <w:pStyle w:val="p0"/>
-              <w:spacing w:line="360" w:lineRule="auto"/>
+              <w:spacing w:line="300" w:lineRule="auto"/>
               <w:ind w:leftChars="200" w:left="840" w:hangingChars="200" w:hanging="420"/>
               <w:jc w:val="left"/>
               <w:rPr>
@@ -2808,7 +2901,7 @@
           <w:p>
             <w:pPr>
               <w:pStyle w:val="p0"/>
-              <w:spacing w:line="360" w:lineRule="auto"/>
+              <w:spacing w:line="300" w:lineRule="auto"/>
               <w:ind w:leftChars="200" w:left="840" w:hangingChars="200" w:hanging="420"/>
               <w:jc w:val="left"/>
               <w:rPr>
@@ -2889,7 +2982,7 @@
           <w:p>
             <w:pPr>
               <w:pStyle w:val="p0"/>
-              <w:spacing w:line="360" w:lineRule="auto"/>
+              <w:spacing w:line="300" w:lineRule="auto"/>
               <w:ind w:leftChars="200" w:left="840" w:hangingChars="200" w:hanging="420"/>
               <w:jc w:val="left"/>
               <w:rPr>
@@ -2916,7 +3009,23 @@
                 <w:rFonts w:ascii="宋体" w:hAnsi="宋体" w:hint="eastAsia"/>
                 <w:kern w:val="2"/>
               </w:rPr>
-              <w:t>肖凯,张玉泉,陶智勇. 基于</w:t>
+              <w:t>肖凯,张玉泉,</w:t>
+            </w:r>
+            <w:proofErr w:type="gramStart"/>
+            <w:r>
+              <w:rPr>
+                <w:rFonts w:ascii="宋体" w:hAnsi="宋体" w:hint="eastAsia"/>
+                <w:kern w:val="2"/>
+              </w:rPr>
+              <w:t>陶智勇</w:t>
+            </w:r>
+            <w:proofErr w:type="gramEnd"/>
+            <w:r>
+              <w:rPr>
+                <w:rFonts w:ascii="宋体" w:hAnsi="宋体" w:hint="eastAsia"/>
+                <w:kern w:val="2"/>
+              </w:rPr>
+              <w:t>. 基于</w:t>
             </w:r>
             <w:r>
               <w:rPr>
@@ -2948,13 +3057,27 @@
               <w:rPr>
                 <w:kern w:val="2"/>
               </w:rPr>
-              <w:t>2017(3):124-127,132. DOI:10.13274/j.cnki.hdzj.2017.03.031.</w:t>
+              <w:t xml:space="preserve">2017(3):124-127,132. </w:t>
+            </w:r>
+            <w:proofErr w:type="gramStart"/>
+            <w:r>
+              <w:rPr>
+                <w:kern w:val="2"/>
+              </w:rPr>
+              <w:t>DOI:10.13274/j.cnki.hdzj</w:t>
+            </w:r>
+            <w:proofErr w:type="gramEnd"/>
+            <w:r>
+              <w:rPr>
+                <w:kern w:val="2"/>
+              </w:rPr>
+              <w:t>.2017.03.031.</w:t>
             </w:r>
           </w:p>
           <w:p>
             <w:pPr>
               <w:pStyle w:val="p0"/>
-              <w:spacing w:line="360" w:lineRule="auto"/>
+              <w:spacing w:line="300" w:lineRule="auto"/>
               <w:ind w:leftChars="200" w:left="840" w:hangingChars="200" w:hanging="420"/>
               <w:jc w:val="left"/>
               <w:rPr>
@@ -2992,13 +3115,27 @@
               <w:rPr>
                 <w:kern w:val="2"/>
               </w:rPr>
-              <w:t>Android Network Packet Monitoring &amp; Analysis Using Wireshark and Debookee [J] International Journal of Internet, Broadcasting and Communication,2016</w:t>
+              <w:t xml:space="preserve">Android Network Packet Monitoring &amp; Analysis Using Wireshark and </w:t>
+            </w:r>
+            <w:proofErr w:type="spellStart"/>
+            <w:r>
+              <w:rPr>
+                <w:kern w:val="2"/>
+              </w:rPr>
+              <w:t>Debookee</w:t>
+            </w:r>
+            <w:proofErr w:type="spellEnd"/>
+            <w:r>
+              <w:rPr>
+                <w:kern w:val="2"/>
+              </w:rPr>
+              <w:t xml:space="preserve"> [J] International Journal of Internet, Broadcasting and Communication,2016</w:t>
             </w:r>
           </w:p>
           <w:p>
             <w:pPr>
               <w:pStyle w:val="p0"/>
-              <w:spacing w:line="360" w:lineRule="auto"/>
+              <w:spacing w:line="300" w:lineRule="auto"/>
               <w:ind w:leftChars="200" w:left="840" w:hangingChars="200" w:hanging="420"/>
               <w:jc w:val="left"/>
               <w:rPr>
@@ -3011,6 +3148,7 @@
               </w:rPr>
               <w:t>[</w:t>
             </w:r>
+            <w:proofErr w:type="gramStart"/>
             <w:r>
               <w:rPr>
                 <w:rFonts w:ascii="宋体" w:hAnsi="宋体"/>
@@ -3024,25 +3162,65 @@
               <w:t>]</w:t>
             </w:r>
             <w:r>
-              <w:t>Arzt S</w:t>
+              <w:t>Arzt</w:t>
+            </w:r>
+            <w:proofErr w:type="gramEnd"/>
+            <w:r>
+              <w:t xml:space="preserve"> </w:t>
+            </w:r>
+            <w:proofErr w:type="spellStart"/>
+            <w:r>
+              <w:t>S</w:t>
             </w:r>
             <w:r>
               <w:t>,</w:t>
             </w:r>
             <w:r>
-              <w:t>Rasthofer S</w:t>
+              <w:t>Rasthofer</w:t>
+            </w:r>
+            <w:proofErr w:type="spellEnd"/>
+            <w:r>
+              <w:t xml:space="preserve"> </w:t>
+            </w:r>
+            <w:proofErr w:type="spellStart"/>
+            <w:r>
+              <w:t>S</w:t>
             </w:r>
             <w:r>
               <w:t>,</w:t>
             </w:r>
             <w:r>
-              <w:t>Fritz C</w:t>
+              <w:t>Fritz</w:t>
+            </w:r>
+            <w:proofErr w:type="spellEnd"/>
+            <w:r>
+              <w:t xml:space="preserve"> </w:t>
+            </w:r>
+            <w:proofErr w:type="spellStart"/>
+            <w:r>
+              <w:t>C</w:t>
             </w:r>
             <w:r>
               <w:t>,</w:t>
             </w:r>
             <w:r>
-              <w:t>et al.FlowDroid: Precise Context</w:t>
+              <w:t>et</w:t>
+            </w:r>
+            <w:proofErr w:type="spellEnd"/>
+            <w:r>
+              <w:t xml:space="preserve"> </w:t>
+            </w:r>
+            <w:proofErr w:type="spellStart"/>
+            <w:r>
+              <w:t>al.FlowDroid</w:t>
+            </w:r>
+            <w:proofErr w:type="spellEnd"/>
+            <w:r>
+              <w:t xml:space="preserve">: Precise </w:t>
+            </w:r>
+            <w:proofErr w:type="spellStart"/>
+            <w:r>
+              <w:t>Context</w:t>
             </w:r>
             <w:r>
               <w:t>,</w:t>
@@ -3060,7 +3238,27 @@
               <w:t>,</w:t>
             </w:r>
             <w:r>
-              <w:t>Object-sensitive and Lifecycle-aware Taint Analysis for Android Apps[J].Acm Sigplan Notices</w:t>
+              <w:t>Object</w:t>
+            </w:r>
+            <w:proofErr w:type="spellEnd"/>
+            <w:r>
+              <w:t>-sensitive and Lifecycle-aware Taint Analysis for Android Apps[J].</w:t>
+            </w:r>
+            <w:proofErr w:type="spellStart"/>
+            <w:r>
+              <w:t>Acm</w:t>
+            </w:r>
+            <w:proofErr w:type="spellEnd"/>
+            <w:r>
+              <w:t xml:space="preserve"> </w:t>
+            </w:r>
+            <w:proofErr w:type="spellStart"/>
+            <w:r>
+              <w:t>Sigplan</w:t>
+            </w:r>
+            <w:proofErr w:type="spellEnd"/>
+            <w:r>
+              <w:t xml:space="preserve"> Notices</w:t>
             </w:r>
             <w:r>
               <w:t>,</w:t>
@@ -3086,7 +3284,7 @@
     </w:tbl>
     <w:p>
       <w:pPr>
-        <w:spacing w:line="20" w:lineRule="exact"/>
+        <w:spacing w:line="300" w:lineRule="auto"/>
       </w:pPr>
     </w:p>
     <w:sectPr>

</xml_diff>